<commit_message>
New requirements related documents
</commit_message>
<xml_diff>
--- a/01.0 Documents/ResearchImageViewer_UserRequirementsSpecification_v0.1_21May2019.docx
+++ b/01.0 Documents/ResearchImageViewer_UserRequirementsSpecification_v0.1_21May2019.docx
@@ -4021,24 +4021,15 @@
           <w:rFonts w:asciiTheme="minorHAnsi" w:hAnsiTheme="minorHAnsi"/>
           <w:lang w:val="en-GB"/>
         </w:rPr>
-        <w:t xml:space="preserve">The Detailed Level Risk is assessed following the same process and is determined by the severity and probability at the level of Requirements and Specifications. The Detailed Risk Level primarily determines the appropriate level of testing. The identified risks translate automatically downwards to the level of Functional Specifications and Technical Details. Full traceability between these levels is maintained by the use of a Requirements Traceability </w:t>
+        <w:t>The Detailed Level Risk is assessed following the same process and is determined by the severity and probability at the level of Requirements and Specifications. The Detailed Risk Level primarily determines the appropriate level of testing. The identified risks translate automatically downwards to the level of Functional Specifications and Technical Details. Full traceability between these levels is maintained by the use of a Requirements Traceability Matrix</w:t>
       </w:r>
-      <w:proofErr w:type="gramStart"/>
       <w:r>
         <w:rPr>
           <w:rFonts w:asciiTheme="minorHAnsi" w:hAnsiTheme="minorHAnsi"/>
           <w:lang w:val="en-GB"/>
         </w:rPr>
-        <w:t>Matrix</w:t>
-      </w:r>
-      <w:r>
-        <w:rPr>
-          <w:rFonts w:asciiTheme="minorHAnsi" w:hAnsiTheme="minorHAnsi"/>
-          <w:lang w:val="en-GB"/>
-        </w:rPr>
         <w:t>(</w:t>
       </w:r>
-      <w:proofErr w:type="gramEnd"/>
       <w:r>
         <w:rPr>
           <w:rStyle w:val="StyleFigureItalicChar"/>
@@ -4442,29 +4433,7 @@
           <w:iCs/>
           <w:lang w:val="en-GB"/>
         </w:rPr>
-        <w:t xml:space="preserve"> code, R is indicating that it is a requirement and NNN are unique </w:t>
-      </w:r>
-      <w:proofErr w:type="gramStart"/>
-      <w:r>
-        <w:rPr>
-          <w:rStyle w:val="StyleFigureItalicChar"/>
-          <w:rFonts w:asciiTheme="minorHAnsi" w:hAnsiTheme="minorHAnsi"/>
-          <w:i w:val="0"/>
-          <w:iCs/>
-          <w:lang w:val="en-GB"/>
-        </w:rPr>
-        <w:t>3 digit</w:t>
-      </w:r>
-      <w:proofErr w:type="gramEnd"/>
-      <w:r>
-        <w:rPr>
-          <w:rStyle w:val="StyleFigureItalicChar"/>
-          <w:rFonts w:asciiTheme="minorHAnsi" w:hAnsiTheme="minorHAnsi"/>
-          <w:i w:val="0"/>
-          <w:iCs/>
-          <w:lang w:val="en-GB"/>
-        </w:rPr>
-        <w:t xml:space="preserve"> numbers.</w:t>
+        <w:t xml:space="preserve"> code, R is indicating that it is a requirement and NNN are unique 3 digit numbers.</w:t>
       </w:r>
     </w:p>
     <w:p>
@@ -5637,6 +5606,7 @@
               <w:listItem w:displayText="Low" w:value="Low"/>
             </w:dropDownList>
           </w:sdtPr>
+          <w:sdtEndPr/>
           <w:sdtContent>
             <w:tc>
               <w:tcPr>
@@ -5678,21 +5648,7 @@
                 <w:rFonts w:asciiTheme="minorHAnsi" w:hAnsiTheme="minorHAnsi"/>
                 <w:lang w:val="en-GB"/>
               </w:rPr>
-              <w:t xml:space="preserve">For </w:t>
-            </w:r>
-            <w:r>
-              <w:rPr>
-                <w:rFonts w:asciiTheme="minorHAnsi" w:hAnsiTheme="minorHAnsi"/>
-                <w:lang w:val="en-GB"/>
-              </w:rPr>
-              <w:t>information</w:t>
-            </w:r>
-            <w:r>
-              <w:rPr>
-                <w:rFonts w:asciiTheme="minorHAnsi" w:hAnsiTheme="minorHAnsi"/>
-                <w:lang w:val="en-GB"/>
-              </w:rPr>
-              <w:t xml:space="preserve"> security purposes</w:t>
+              <w:t>For information security purposes</w:t>
             </w:r>
           </w:p>
         </w:tc>
@@ -5757,6 +5713,7 @@
               <w:listItem w:displayText="Low" w:value="Low"/>
             </w:dropDownList>
           </w:sdtPr>
+          <w:sdtEndPr/>
           <w:sdtContent>
             <w:tc>
               <w:tcPr>
@@ -5863,6 +5820,7 @@
               <w:listItem w:displayText="Low" w:value="Low"/>
             </w:dropDownList>
           </w:sdtPr>
+          <w:sdtEndPr/>
           <w:sdtContent>
             <w:tc>
               <w:tcPr>
@@ -5969,6 +5927,7 @@
               <w:listItem w:displayText="Low" w:value="Low"/>
             </w:dropDownList>
           </w:sdtPr>
+          <w:sdtEndPr/>
           <w:sdtContent>
             <w:tc>
               <w:tcPr>
@@ -6490,14 +6449,7 @@
                 <w:rFonts w:asciiTheme="minorHAnsi" w:hAnsiTheme="minorHAnsi"/>
                 <w:lang w:val="en-GB"/>
               </w:rPr>
-              <w:t xml:space="preserve"> </w:t>
-            </w:r>
-            <w:r>
-              <w:rPr>
-                <w:rFonts w:asciiTheme="minorHAnsi" w:hAnsiTheme="minorHAnsi"/>
-                <w:lang w:val="en-GB"/>
-              </w:rPr>
-              <w:t>(Can only access a specific study)</w:t>
+              <w:t xml:space="preserve"> (Can only access a specific study)</w:t>
             </w:r>
           </w:p>
           <w:p>
@@ -6517,14 +6469,7 @@
                 <w:rFonts w:asciiTheme="minorHAnsi" w:hAnsiTheme="minorHAnsi"/>
                 <w:lang w:val="en-GB"/>
               </w:rPr>
-              <w:t xml:space="preserve">Uploader </w:t>
-            </w:r>
-            <w:r>
-              <w:rPr>
-                <w:rFonts w:asciiTheme="minorHAnsi" w:hAnsiTheme="minorHAnsi"/>
-                <w:lang w:val="en-GB"/>
-              </w:rPr>
-              <w:t>Supervisor (Can only access a specific study)</w:t>
+              <w:t>Uploader Supervisor (Can only access a specific study)</w:t>
             </w:r>
           </w:p>
           <w:p>
@@ -6551,14 +6496,7 @@
                 <w:rFonts w:asciiTheme="minorHAnsi" w:hAnsiTheme="minorHAnsi"/>
                 <w:lang w:val="en-GB"/>
               </w:rPr>
-              <w:t xml:space="preserve"> </w:t>
-            </w:r>
-            <w:r>
-              <w:rPr>
-                <w:rFonts w:asciiTheme="minorHAnsi" w:hAnsiTheme="minorHAnsi"/>
-                <w:lang w:val="en-GB"/>
-              </w:rPr>
-              <w:t>(Can only access a specific study)</w:t>
+              <w:t xml:space="preserve"> (Can only access a specific study)</w:t>
             </w:r>
           </w:p>
         </w:tc>
@@ -6745,6 +6683,7 @@
               <w:listItem w:displayText="Low" w:value="Low"/>
             </w:dropDownList>
           </w:sdtPr>
+          <w:sdtEndPr/>
           <w:sdtContent>
             <w:tc>
               <w:tcPr>
@@ -6931,6 +6870,7 @@
               <w:listItem w:displayText="Low" w:value="Low"/>
             </w:dropDownList>
           </w:sdtPr>
+          <w:sdtEndPr/>
           <w:sdtContent>
             <w:tc>
               <w:tcPr>
@@ -7104,6 +7044,7 @@
               <w:listItem w:displayText="Low" w:value="Low"/>
             </w:dropDownList>
           </w:sdtPr>
+          <w:sdtEndPr/>
           <w:sdtContent>
             <w:tc>
               <w:tcPr>
@@ -7210,14 +7151,7 @@
                 <w:rFonts w:asciiTheme="minorHAnsi" w:hAnsiTheme="minorHAnsi"/>
                 <w:lang w:val="en-GB"/>
               </w:rPr>
-              <w:t>Undertake all activities that can be undertaken by</w:t>
-            </w:r>
-            <w:r>
-              <w:rPr>
-                <w:rFonts w:asciiTheme="minorHAnsi" w:hAnsiTheme="minorHAnsi"/>
-                <w:lang w:val="en-GB"/>
-              </w:rPr>
-              <w:t xml:space="preserve"> a supervisor</w:t>
+              <w:t>Undertake all activities that can be undertaken by a supervisor</w:t>
             </w:r>
           </w:p>
           <w:p>
@@ -7337,6 +7271,7 @@
               <w:listItem w:displayText="Low" w:value="Low"/>
             </w:dropDownList>
           </w:sdtPr>
+          <w:sdtEndPr/>
           <w:sdtContent>
             <w:tc>
               <w:tcPr>
@@ -7443,14 +7378,7 @@
                 <w:rFonts w:asciiTheme="minorHAnsi" w:hAnsiTheme="minorHAnsi"/>
                 <w:lang w:val="en-GB"/>
               </w:rPr>
-              <w:t xml:space="preserve">Undertake all activities that can be undertaken by a </w:t>
-            </w:r>
-            <w:r>
-              <w:rPr>
-                <w:rFonts w:asciiTheme="minorHAnsi" w:hAnsiTheme="minorHAnsi"/>
-                <w:lang w:val="en-GB"/>
-              </w:rPr>
-              <w:t>manager</w:t>
+              <w:t>Undertake all activities that can be undertaken by a manager</w:t>
             </w:r>
           </w:p>
           <w:p>
@@ -7490,6 +7418,7 @@
               <w:listItem w:displayText="Low" w:value="Low"/>
             </w:dropDownList>
           </w:sdtPr>
+          <w:sdtEndPr/>
           <w:sdtContent>
             <w:tc>
               <w:tcPr>
@@ -7596,6 +7525,7 @@
               <w:listItem w:displayText="Low" w:value="Low"/>
             </w:dropDownList>
           </w:sdtPr>
+          <w:sdtEndPr/>
           <w:sdtContent>
             <w:tc>
               <w:tcPr>
@@ -7682,7 +7612,39 @@
                 <w:rFonts w:asciiTheme="minorHAnsi" w:hAnsiTheme="minorHAnsi"/>
                 <w:lang w:val="en-GB"/>
               </w:rPr>
-              <w:t>All images to be displayed as thumbnails</w:t>
+              <w:t>Images can only be uploaded as jpg/</w:t>
+            </w:r>
+            <w:proofErr w:type="spellStart"/>
+            <w:r>
+              <w:rPr>
+                <w:rFonts w:asciiTheme="minorHAnsi" w:hAnsiTheme="minorHAnsi"/>
+                <w:lang w:val="en-GB"/>
+              </w:rPr>
+              <w:t>diacom</w:t>
+            </w:r>
+            <w:proofErr w:type="spellEnd"/>
+            <w:r>
+              <w:rPr>
+                <w:rFonts w:asciiTheme="minorHAnsi" w:hAnsiTheme="minorHAnsi"/>
+                <w:lang w:val="en-GB"/>
+              </w:rPr>
+              <w:t>/</w:t>
+            </w:r>
+            <w:proofErr w:type="spellStart"/>
+            <w:r>
+              <w:rPr>
+                <w:rFonts w:asciiTheme="minorHAnsi" w:hAnsiTheme="minorHAnsi"/>
+                <w:lang w:val="en-GB"/>
+              </w:rPr>
+              <w:t>png</w:t>
+            </w:r>
+            <w:proofErr w:type="spellEnd"/>
+            <w:r>
+              <w:rPr>
+                <w:rFonts w:asciiTheme="minorHAnsi" w:hAnsiTheme="minorHAnsi"/>
+                <w:lang w:val="en-GB"/>
+              </w:rPr>
+              <w:t xml:space="preserve"> format</w:t>
             </w:r>
           </w:p>
         </w:tc>
@@ -7692,9 +7654,9 @@
               <w:rFonts w:asciiTheme="minorHAnsi" w:hAnsiTheme="minorHAnsi"/>
               <w:lang w:val="en-GB"/>
             </w:rPr>
-            <w:id w:val="2065761808"/>
+            <w:id w:val="-1802912246"/>
             <w:placeholder>
-              <w:docPart w:val="14389464C88A458FA2CA6A7CA4F6E958"/>
+              <w:docPart w:val="1A60AC45819F4157B2E0C9DD40E4BEFD"/>
             </w:placeholder>
             <w:dropDownList>
               <w:listItem w:displayText="High" w:value="High"/>
@@ -7702,6 +7664,7 @@
               <w:listItem w:displayText="Low" w:value="Low"/>
             </w:dropDownList>
           </w:sdtPr>
+          <w:sdtEndPr/>
           <w:sdtContent>
             <w:tc>
               <w:tcPr>
@@ -7788,7 +7751,7 @@
                 <w:rFonts w:asciiTheme="minorHAnsi" w:hAnsiTheme="minorHAnsi"/>
                 <w:lang w:val="en-GB"/>
               </w:rPr>
-              <w:t>Images when selected to be displayed in as large a format as possible, with the ability to zoom in</w:t>
+              <w:t>All images to be displayed as thumbnails</w:t>
             </w:r>
           </w:p>
         </w:tc>
@@ -7798,9 +7761,9 @@
               <w:rFonts w:asciiTheme="minorHAnsi" w:hAnsiTheme="minorHAnsi"/>
               <w:lang w:val="en-GB"/>
             </w:rPr>
-            <w:id w:val="-557086856"/>
+            <w:id w:val="2065761808"/>
             <w:placeholder>
-              <w:docPart w:val="229032382CAF4E718E5DECD9DDC1B339"/>
+              <w:docPart w:val="8EC830A8C17A49E19AC498F867A3001F"/>
             </w:placeholder>
             <w:dropDownList>
               <w:listItem w:displayText="High" w:value="High"/>
@@ -7808,6 +7771,7 @@
               <w:listItem w:displayText="Low" w:value="Low"/>
             </w:dropDownList>
           </w:sdtPr>
+          <w:sdtEndPr/>
           <w:sdtContent>
             <w:tc>
               <w:tcPr>
@@ -7894,6 +7858,113 @@
                 <w:rFonts w:asciiTheme="minorHAnsi" w:hAnsiTheme="minorHAnsi"/>
                 <w:lang w:val="en-GB"/>
               </w:rPr>
+              <w:t>Images when selected to be displayed in as large a format as possible, with the ability to zoom in</w:t>
+            </w:r>
+          </w:p>
+        </w:tc>
+        <w:sdt>
+          <w:sdtPr>
+            <w:rPr>
+              <w:rFonts w:asciiTheme="minorHAnsi" w:hAnsiTheme="minorHAnsi"/>
+              <w:lang w:val="en-GB"/>
+            </w:rPr>
+            <w:id w:val="-557086856"/>
+            <w:placeholder>
+              <w:docPart w:val="BFF2E6F74CA54F5484AA67DFD28046BC"/>
+            </w:placeholder>
+            <w:dropDownList>
+              <w:listItem w:displayText="High" w:value="High"/>
+              <w:listItem w:displayText="Medium" w:value="Medium"/>
+              <w:listItem w:displayText="Low" w:value="Low"/>
+            </w:dropDownList>
+          </w:sdtPr>
+          <w:sdtEndPr/>
+          <w:sdtContent>
+            <w:tc>
+              <w:tcPr>
+                <w:tcW w:w="1943" w:type="dxa"/>
+                <w:shd w:val="clear" w:color="auto" w:fill="auto"/>
+              </w:tcPr>
+              <w:p>
+                <w:pPr>
+                  <w:rPr>
+                    <w:rFonts w:asciiTheme="minorHAnsi" w:hAnsiTheme="minorHAnsi"/>
+                    <w:lang w:val="en-GB"/>
+                  </w:rPr>
+                </w:pPr>
+                <w:r>
+                  <w:rPr>
+                    <w:rFonts w:asciiTheme="minorHAnsi" w:hAnsiTheme="minorHAnsi"/>
+                    <w:lang w:val="en-GB"/>
+                  </w:rPr>
+                  <w:t>Medium</w:t>
+                </w:r>
+              </w:p>
+            </w:tc>
+          </w:sdtContent>
+        </w:sdt>
+        <w:tc>
+          <w:tcPr>
+            <w:tcW w:w="1431" w:type="dxa"/>
+            <w:shd w:val="clear" w:color="auto" w:fill="auto"/>
+          </w:tcPr>
+          <w:p>
+            <w:pPr>
+              <w:rPr>
+                <w:rFonts w:asciiTheme="minorHAnsi" w:hAnsiTheme="minorHAnsi"/>
+                <w:lang w:val="en-GB"/>
+              </w:rPr>
+            </w:pPr>
+            <w:r>
+              <w:rPr>
+                <w:rFonts w:asciiTheme="minorHAnsi" w:hAnsiTheme="minorHAnsi"/>
+                <w:lang w:val="en-GB"/>
+              </w:rPr>
+              <w:t>To reduce burden</w:t>
+            </w:r>
+          </w:p>
+        </w:tc>
+      </w:tr>
+      <w:tr>
+        <w:trPr>
+          <w:cantSplit/>
+        </w:trPr>
+        <w:tc>
+          <w:tcPr>
+            <w:tcW w:w="1975" w:type="dxa"/>
+            <w:shd w:val="clear" w:color="auto" w:fill="auto"/>
+          </w:tcPr>
+          <w:p>
+            <w:pPr>
+              <w:pStyle w:val="ListParagraph"/>
+              <w:numPr>
+                <w:ilvl w:val="0"/>
+                <w:numId w:val="3"/>
+              </w:numPr>
+              <w:rPr>
+                <w:rFonts w:asciiTheme="minorHAnsi" w:hAnsiTheme="minorHAnsi"/>
+                <w:lang w:val="en-GB"/>
+              </w:rPr>
+            </w:pPr>
+          </w:p>
+        </w:tc>
+        <w:tc>
+          <w:tcPr>
+            <w:tcW w:w="4149" w:type="dxa"/>
+            <w:shd w:val="clear" w:color="auto" w:fill="auto"/>
+          </w:tcPr>
+          <w:p>
+            <w:pPr>
+              <w:rPr>
+                <w:rFonts w:asciiTheme="minorHAnsi" w:hAnsiTheme="minorHAnsi"/>
+                <w:lang w:val="en-GB"/>
+              </w:rPr>
+            </w:pPr>
+            <w:r>
+              <w:rPr>
+                <w:rFonts w:asciiTheme="minorHAnsi" w:hAnsiTheme="minorHAnsi"/>
+                <w:lang w:val="en-GB"/>
+              </w:rPr>
               <w:t>Any changes to data should require a reason for change</w:t>
             </w:r>
           </w:p>
@@ -7906,7 +7977,7 @@
             </w:rPr>
             <w:id w:val="82572198"/>
             <w:placeholder>
-              <w:docPart w:val="776A4016F7C14CCBBCDB671B8EA080A6"/>
+              <w:docPart w:val="E3B992D6C2E444F89A11AA02391209A5"/>
             </w:placeholder>
             <w:dropDownList>
               <w:listItem w:displayText="High" w:value="High"/>
@@ -7914,6 +7985,7 @@
               <w:listItem w:displayText="Low" w:value="Low"/>
             </w:dropDownList>
           </w:sdtPr>
+          <w:sdtEndPr/>
           <w:sdtContent>
             <w:tc>
               <w:tcPr>
@@ -8012,7 +8084,7 @@
             </w:rPr>
             <w:id w:val="-1304845891"/>
             <w:placeholder>
-              <w:docPart w:val="53AE96E3A8CA409A9E75EE179F806A6C"/>
+              <w:docPart w:val="03DAFA361EA44F568064D33854711005"/>
             </w:placeholder>
             <w:dropDownList>
               <w:listItem w:displayText="High" w:value="High"/>
@@ -8020,6 +8092,7 @@
               <w:listItem w:displayText="Low" w:value="Low"/>
             </w:dropDownList>
           </w:sdtPr>
+          <w:sdtEndPr/>
           <w:sdtContent>
             <w:tc>
               <w:tcPr>
@@ -8118,7 +8191,7 @@
             </w:rPr>
             <w:id w:val="1811202643"/>
             <w:placeholder>
-              <w:docPart w:val="39424D249EF44388B0CFC077AAB357E6"/>
+              <w:docPart w:val="C4FE48387BA5495F9FB7326AF7E3C5C6"/>
             </w:placeholder>
             <w:dropDownList>
               <w:listItem w:displayText="High" w:value="High"/>
@@ -8126,6 +8199,7 @@
               <w:listItem w:displayText="Low" w:value="Low"/>
             </w:dropDownList>
           </w:sdtPr>
+          <w:sdtEndPr/>
           <w:sdtContent>
             <w:tc>
               <w:tcPr>
@@ -8344,7 +8418,7 @@
             </w:rPr>
             <w:id w:val="16671619"/>
             <w:placeholder>
-              <w:docPart w:val="945F520D6E484CAC93E789BCD17E5EFF"/>
+              <w:docPart w:val="305AC96F5DF24C648C70181CE6164448"/>
             </w:placeholder>
             <w:dropDownList>
               <w:listItem w:displayText="High" w:value="High"/>
@@ -8352,6 +8426,7 @@
               <w:listItem w:displayText="Low" w:value="Low"/>
             </w:dropDownList>
           </w:sdtPr>
+          <w:sdtEndPr/>
           <w:sdtContent>
             <w:tc>
               <w:tcPr>
@@ -8450,7 +8525,7 @@
             </w:rPr>
             <w:id w:val="-1221902489"/>
             <w:placeholder>
-              <w:docPart w:val="8A2E1709116648539E2A600B7F9B45F3"/>
+              <w:docPart w:val="4219106FADAB44649116040DB4159528"/>
             </w:placeholder>
             <w:dropDownList>
               <w:listItem w:displayText="High" w:value="High"/>
@@ -8458,6 +8533,7 @@
               <w:listItem w:displayText="Low" w:value="Low"/>
             </w:dropDownList>
           </w:sdtPr>
+          <w:sdtEndPr/>
           <w:sdtContent>
             <w:tc>
               <w:tcPr>
@@ -8556,7 +8632,7 @@
             </w:rPr>
             <w:id w:val="-1596391402"/>
             <w:placeholder>
-              <w:docPart w:val="5F35BBCD917A4312A6E4D3DF4F345E3C"/>
+              <w:docPart w:val="C1E883A6EEB04C1AB63264EED9599CE5"/>
             </w:placeholder>
             <w:dropDownList>
               <w:listItem w:displayText="High" w:value="High"/>
@@ -8564,6 +8640,7 @@
               <w:listItem w:displayText="Low" w:value="Low"/>
             </w:dropDownList>
           </w:sdtPr>
+          <w:sdtEndPr/>
           <w:sdtContent>
             <w:tc>
               <w:tcPr>
@@ -8662,7 +8739,7 @@
             </w:rPr>
             <w:id w:val="-1035423893"/>
             <w:placeholder>
-              <w:docPart w:val="4A96E76A68DD4A4EB89E6E198F81BAE6"/>
+              <w:docPart w:val="930B0B0483E24707959BC71F025DAE4D"/>
             </w:placeholder>
             <w:dropDownList>
               <w:listItem w:displayText="High" w:value="High"/>
@@ -8670,6 +8747,7 @@
               <w:listItem w:displayText="Low" w:value="Low"/>
             </w:dropDownList>
           </w:sdtPr>
+          <w:sdtEndPr/>
           <w:sdtContent>
             <w:tc>
               <w:tcPr>
@@ -8768,7 +8846,7 @@
             </w:rPr>
             <w:id w:val="-374074291"/>
             <w:placeholder>
-              <w:docPart w:val="B8E8FE2E2E644207BF094F1C127D29F6"/>
+              <w:docPart w:val="468C4818DCAF45E8A1BBB57DA8ACF226"/>
             </w:placeholder>
             <w:dropDownList>
               <w:listItem w:displayText="High" w:value="High"/>
@@ -8776,6 +8854,7 @@
               <w:listItem w:displayText="Low" w:value="Low"/>
             </w:dropDownList>
           </w:sdtPr>
+          <w:sdtEndPr/>
           <w:sdtContent>
             <w:tc>
               <w:tcPr>
@@ -10071,6 +10150,179 @@
           </w:p>
         </w:tc>
       </w:tr>
+      <w:tr>
+        <w:trPr>
+          <w:cantSplit/>
+        </w:trPr>
+        <w:tc>
+          <w:tcPr>
+            <w:tcW w:w="1985" w:type="dxa"/>
+            <w:shd w:val="clear" w:color="auto" w:fill="auto"/>
+          </w:tcPr>
+          <w:p>
+            <w:pPr>
+              <w:pStyle w:val="ListParagraph"/>
+              <w:numPr>
+                <w:ilvl w:val="0"/>
+                <w:numId w:val="3"/>
+              </w:numPr>
+              <w:rPr>
+                <w:rFonts w:asciiTheme="minorHAnsi" w:hAnsiTheme="minorHAnsi"/>
+                <w:lang w:val="en-GB"/>
+              </w:rPr>
+            </w:pPr>
+          </w:p>
+        </w:tc>
+        <w:tc>
+          <w:tcPr>
+            <w:tcW w:w="4178" w:type="dxa"/>
+            <w:shd w:val="clear" w:color="auto" w:fill="auto"/>
+          </w:tcPr>
+          <w:p>
+            <w:pPr>
+              <w:rPr>
+                <w:rFonts w:asciiTheme="minorHAnsi" w:hAnsiTheme="minorHAnsi"/>
+                <w:lang w:val="en-GB"/>
+              </w:rPr>
+            </w:pPr>
+            <w:r>
+              <w:rPr>
+                <w:rFonts w:asciiTheme="minorHAnsi" w:hAnsiTheme="minorHAnsi"/>
+                <w:lang w:val="en-GB"/>
+              </w:rPr>
+              <w:t>Files to be stored in the structure:</w:t>
+            </w:r>
+          </w:p>
+          <w:p>
+            <w:pPr>
+              <w:rPr>
+                <w:rFonts w:asciiTheme="minorHAnsi" w:hAnsiTheme="minorHAnsi"/>
+                <w:lang w:val="en-GB"/>
+              </w:rPr>
+            </w:pPr>
+            <w:r>
+              <w:rPr>
+                <w:rFonts w:asciiTheme="minorHAnsi" w:hAnsiTheme="minorHAnsi"/>
+                <w:lang w:val="en-GB"/>
+              </w:rPr>
+              <w:t>Study</w:t>
+            </w:r>
+          </w:p>
+          <w:p>
+            <w:pPr>
+              <w:pStyle w:val="ListParagraph"/>
+              <w:numPr>
+                <w:ilvl w:val="0"/>
+                <w:numId w:val="4"/>
+              </w:numPr>
+              <w:rPr>
+                <w:rFonts w:asciiTheme="minorHAnsi" w:hAnsiTheme="minorHAnsi"/>
+                <w:lang w:val="en-GB"/>
+              </w:rPr>
+            </w:pPr>
+            <w:r>
+              <w:rPr>
+                <w:rFonts w:asciiTheme="minorHAnsi" w:hAnsiTheme="minorHAnsi"/>
+                <w:lang w:val="en-GB"/>
+              </w:rPr>
+              <w:t>Site</w:t>
+            </w:r>
+          </w:p>
+          <w:p>
+            <w:pPr>
+              <w:pStyle w:val="ListParagraph"/>
+              <w:numPr>
+                <w:ilvl w:val="0"/>
+                <w:numId w:val="4"/>
+              </w:numPr>
+              <w:ind w:left="1021"/>
+              <w:rPr>
+                <w:rFonts w:asciiTheme="minorHAnsi" w:hAnsiTheme="minorHAnsi"/>
+                <w:lang w:val="en-GB"/>
+              </w:rPr>
+            </w:pPr>
+            <w:r>
+              <w:rPr>
+                <w:rFonts w:asciiTheme="minorHAnsi" w:hAnsiTheme="minorHAnsi"/>
+                <w:lang w:val="en-GB"/>
+              </w:rPr>
+              <w:t>Randomisation Number</w:t>
+            </w:r>
+          </w:p>
+          <w:p>
+            <w:pPr>
+              <w:pStyle w:val="ListParagraph"/>
+              <w:numPr>
+                <w:ilvl w:val="0"/>
+                <w:numId w:val="4"/>
+              </w:numPr>
+              <w:ind w:left="1447"/>
+              <w:rPr>
+                <w:rFonts w:asciiTheme="minorHAnsi" w:hAnsiTheme="minorHAnsi"/>
+                <w:lang w:val="en-GB"/>
+              </w:rPr>
+            </w:pPr>
+            <w:r>
+              <w:rPr>
+                <w:rFonts w:asciiTheme="minorHAnsi" w:hAnsiTheme="minorHAnsi"/>
+                <w:lang w:val="en-GB"/>
+              </w:rPr>
+              <w:t>Time-</w:t>
+            </w:r>
+            <w:bookmarkStart w:id="29" w:name="_GoBack"/>
+            <w:bookmarkEnd w:id="29"/>
+            <w:r>
+              <w:rPr>
+                <w:rFonts w:asciiTheme="minorHAnsi" w:hAnsiTheme="minorHAnsi"/>
+                <w:lang w:val="en-GB"/>
+              </w:rPr>
+              <w:t>Point</w:t>
+            </w:r>
+          </w:p>
+        </w:tc>
+        <w:tc>
+          <w:tcPr>
+            <w:tcW w:w="1951" w:type="dxa"/>
+            <w:shd w:val="clear" w:color="auto" w:fill="auto"/>
+          </w:tcPr>
+          <w:p>
+            <w:pPr>
+              <w:rPr>
+                <w:rFonts w:asciiTheme="minorHAnsi" w:hAnsiTheme="minorHAnsi"/>
+                <w:lang w:val="en-GB"/>
+              </w:rPr>
+            </w:pPr>
+            <w:r>
+              <w:rPr>
+                <w:rFonts w:asciiTheme="minorHAnsi" w:hAnsiTheme="minorHAnsi"/>
+                <w:lang w:val="en-GB"/>
+              </w:rPr>
+              <w:t>Medium</w:t>
+            </w:r>
+          </w:p>
+        </w:tc>
+        <w:tc>
+          <w:tcPr>
+            <w:tcW w:w="1384" w:type="dxa"/>
+            <w:shd w:val="clear" w:color="auto" w:fill="auto"/>
+          </w:tcPr>
+          <w:p>
+            <w:pPr>
+              <w:rPr>
+                <w:rFonts w:asciiTheme="minorHAnsi" w:hAnsiTheme="minorHAnsi"/>
+                <w:lang w:val="en-GB"/>
+              </w:rPr>
+            </w:pPr>
+            <w:r>
+              <w:rPr>
+                <w:rFonts w:asciiTheme="minorHAnsi" w:hAnsiTheme="minorHAnsi"/>
+                <w:lang w:val="en-GB"/>
+              </w:rPr>
+              <w:t>Separation of concerns</w:t>
+            </w:r>
+          </w:p>
+        </w:tc>
+      </w:tr>
     </w:tbl>
     <w:p>
       <w:pPr>
@@ -10084,7 +10336,7 @@
           <w:lang w:val="en-GB"/>
         </w:rPr>
       </w:pPr>
-      <w:bookmarkStart w:id="29" w:name="_Toc9346721"/>
+      <w:bookmarkStart w:id="30" w:name="_Toc9346721"/>
       <w:bookmarkEnd w:id="26"/>
       <w:bookmarkEnd w:id="27"/>
       <w:r>
@@ -10094,7 +10346,7 @@
         </w:rPr>
         <w:t>Reporting Requirements</w:t>
       </w:r>
-      <w:bookmarkEnd w:id="29"/>
+      <w:bookmarkEnd w:id="30"/>
     </w:p>
     <w:p>
       <w:pPr>
@@ -10155,6 +10407,7 @@
                 <w:b/>
                 <w:lang w:val="en-GB"/>
               </w:rPr>
+              <w:lastRenderedPageBreak/>
               <w:t>User Requirement Specification ID</w:t>
             </w:r>
           </w:p>
@@ -10604,23 +10857,7 @@
                 <w:rFonts w:asciiTheme="minorHAnsi" w:hAnsiTheme="minorHAnsi"/>
                 <w:lang w:val="en-GB"/>
               </w:rPr>
-              <w:t xml:space="preserve">It should be possible to download </w:t>
-            </w:r>
-            <w:proofErr w:type="gramStart"/>
-            <w:r>
-              <w:rPr>
-                <w:rFonts w:asciiTheme="minorHAnsi" w:hAnsiTheme="minorHAnsi"/>
-                <w:lang w:val="en-GB"/>
-              </w:rPr>
-              <w:t>a the</w:t>
-            </w:r>
-            <w:proofErr w:type="gramEnd"/>
-            <w:r>
-              <w:rPr>
-                <w:rFonts w:asciiTheme="minorHAnsi" w:hAnsiTheme="minorHAnsi"/>
-                <w:lang w:val="en-GB"/>
-              </w:rPr>
-              <w:t xml:space="preserve"> results for all assessments with the format:</w:t>
+              <w:t>It should be possible to download a the results for all assessments with the format:</w:t>
             </w:r>
           </w:p>
           <w:p>
@@ -10832,14 +11069,7 @@
                 <w:rFonts w:asciiTheme="minorHAnsi" w:hAnsiTheme="minorHAnsi"/>
                 <w:lang w:val="en-GB"/>
               </w:rPr>
-              <w:t xml:space="preserve">It should be possible to obtain a list of outstanding reviews by </w:t>
-            </w:r>
-            <w:r>
-              <w:rPr>
-                <w:rFonts w:asciiTheme="minorHAnsi" w:hAnsiTheme="minorHAnsi"/>
-                <w:lang w:val="en-GB"/>
-              </w:rPr>
-              <w:t>randomisation number</w:t>
+              <w:t>It should be possible to obtain a list of outstanding reviews by randomisation number</w:t>
             </w:r>
           </w:p>
         </w:tc>
@@ -10980,8 +11210,6 @@
           <w:lang w:val="en-GB"/>
         </w:rPr>
       </w:pPr>
-      <w:bookmarkStart w:id="30" w:name="_GoBack"/>
-      <w:bookmarkEnd w:id="30"/>
     </w:p>
     <w:p>
       <w:pPr>
@@ -11653,31 +11881,7 @@
         <w:szCs w:val="32"/>
         <w:lang w:val="fr-BE"/>
       </w:rPr>
-      <w:t xml:space="preserve">OCTRU </w:t>
-    </w:r>
-    <w:proofErr w:type="gramStart"/>
-    <w:r>
-      <w:rPr>
-        <w:rFonts w:asciiTheme="minorHAnsi" w:hAnsiTheme="minorHAnsi" w:cs="Arial"/>
-        <w:b/>
-        <w:color w:val="993366"/>
-        <w:sz w:val="32"/>
-        <w:szCs w:val="32"/>
-        <w:lang w:val="fr-BE"/>
-      </w:rPr>
-      <w:t>Template:</w:t>
-    </w:r>
-    <w:proofErr w:type="gramEnd"/>
-    <w:r>
-      <w:rPr>
-        <w:rFonts w:asciiTheme="minorHAnsi" w:hAnsiTheme="minorHAnsi" w:cs="Arial"/>
-        <w:b/>
-        <w:color w:val="993366"/>
-        <w:sz w:val="32"/>
-        <w:szCs w:val="32"/>
-        <w:lang w:val="fr-BE"/>
-      </w:rPr>
-      <w:t xml:space="preserve"> OIT-001</w:t>
+      <w:t>OCTRU Template: OIT-001</w:t>
     </w:r>
   </w:p>
   <w:p>
@@ -15117,7 +15321,7 @@
     </w:docPart>
     <w:docPart>
       <w:docPartPr>
-        <w:name w:val="14389464C88A458FA2CA6A7CA4F6E958"/>
+        <w:name w:val="1A60AC45819F4157B2E0C9DD40E4BEFD"/>
         <w:category>
           <w:name w:val="General"/>
           <w:gallery w:val="placeholder"/>
@@ -15128,12 +15332,12 @@
         <w:behaviors>
           <w:behavior w:val="content"/>
         </w:behaviors>
-        <w:guid w:val="{0DC6AEC6-34CA-4DA9-8752-E2B09872446B}"/>
+        <w:guid w:val="{56635B23-5395-45BE-AC59-6076F85DE5FD}"/>
       </w:docPartPr>
       <w:docPartBody>
         <w:p>
           <w:pPr>
-            <w:pStyle w:val="14389464C88A458FA2CA6A7CA4F6E958"/>
+            <w:pStyle w:val="1A60AC45819F4157B2E0C9DD40E4BEFD"/>
           </w:pPr>
           <w:r>
             <w:rPr>
@@ -15146,7 +15350,7 @@
     </w:docPart>
     <w:docPart>
       <w:docPartPr>
-        <w:name w:val="229032382CAF4E718E5DECD9DDC1B339"/>
+        <w:name w:val="8EC830A8C17A49E19AC498F867A3001F"/>
         <w:category>
           <w:name w:val="General"/>
           <w:gallery w:val="placeholder"/>
@@ -15157,12 +15361,12 @@
         <w:behaviors>
           <w:behavior w:val="content"/>
         </w:behaviors>
-        <w:guid w:val="{5EF56F51-854E-46CF-883B-F80D25EB2994}"/>
+        <w:guid w:val="{43C39D0D-E9E8-4308-B971-0F96B8DEE7BC}"/>
       </w:docPartPr>
       <w:docPartBody>
         <w:p>
           <w:pPr>
-            <w:pStyle w:val="229032382CAF4E718E5DECD9DDC1B339"/>
+            <w:pStyle w:val="8EC830A8C17A49E19AC498F867A3001F"/>
           </w:pPr>
           <w:r>
             <w:rPr>
@@ -15175,7 +15379,7 @@
     </w:docPart>
     <w:docPart>
       <w:docPartPr>
-        <w:name w:val="776A4016F7C14CCBBCDB671B8EA080A6"/>
+        <w:name w:val="BFF2E6F74CA54F5484AA67DFD28046BC"/>
         <w:category>
           <w:name w:val="General"/>
           <w:gallery w:val="placeholder"/>
@@ -15186,12 +15390,12 @@
         <w:behaviors>
           <w:behavior w:val="content"/>
         </w:behaviors>
-        <w:guid w:val="{11E41776-AD84-4ED4-975F-218A037D42C5}"/>
+        <w:guid w:val="{6A209A53-CC56-4E65-9EEF-91F28A045D96}"/>
       </w:docPartPr>
       <w:docPartBody>
         <w:p>
           <w:pPr>
-            <w:pStyle w:val="776A4016F7C14CCBBCDB671B8EA080A6"/>
+            <w:pStyle w:val="BFF2E6F74CA54F5484AA67DFD28046BC"/>
           </w:pPr>
           <w:r>
             <w:rPr>
@@ -15204,7 +15408,7 @@
     </w:docPart>
     <w:docPart>
       <w:docPartPr>
-        <w:name w:val="53AE96E3A8CA409A9E75EE179F806A6C"/>
+        <w:name w:val="E3B992D6C2E444F89A11AA02391209A5"/>
         <w:category>
           <w:name w:val="General"/>
           <w:gallery w:val="placeholder"/>
@@ -15215,12 +15419,12 @@
         <w:behaviors>
           <w:behavior w:val="content"/>
         </w:behaviors>
-        <w:guid w:val="{AF418F10-F266-46E3-B281-2BA7E3E0B3FB}"/>
+        <w:guid w:val="{217EDCD4-1E68-458D-98F7-09084E71D189}"/>
       </w:docPartPr>
       <w:docPartBody>
         <w:p>
           <w:pPr>
-            <w:pStyle w:val="53AE96E3A8CA409A9E75EE179F806A6C"/>
+            <w:pStyle w:val="E3B992D6C2E444F89A11AA02391209A5"/>
           </w:pPr>
           <w:r>
             <w:rPr>
@@ -15233,7 +15437,7 @@
     </w:docPart>
     <w:docPart>
       <w:docPartPr>
-        <w:name w:val="39424D249EF44388B0CFC077AAB357E6"/>
+        <w:name w:val="03DAFA361EA44F568064D33854711005"/>
         <w:category>
           <w:name w:val="General"/>
           <w:gallery w:val="placeholder"/>
@@ -15244,12 +15448,12 @@
         <w:behaviors>
           <w:behavior w:val="content"/>
         </w:behaviors>
-        <w:guid w:val="{3A0E812A-C79F-416B-AF7F-197DAC681DC7}"/>
+        <w:guid w:val="{7D29A5A1-F247-41F0-9F13-AD89C967CFA4}"/>
       </w:docPartPr>
       <w:docPartBody>
         <w:p>
           <w:pPr>
-            <w:pStyle w:val="39424D249EF44388B0CFC077AAB357E6"/>
+            <w:pStyle w:val="03DAFA361EA44F568064D33854711005"/>
           </w:pPr>
           <w:r>
             <w:rPr>
@@ -15262,7 +15466,7 @@
     </w:docPart>
     <w:docPart>
       <w:docPartPr>
-        <w:name w:val="945F520D6E484CAC93E789BCD17E5EFF"/>
+        <w:name w:val="C4FE48387BA5495F9FB7326AF7E3C5C6"/>
         <w:category>
           <w:name w:val="General"/>
           <w:gallery w:val="placeholder"/>
@@ -15273,12 +15477,12 @@
         <w:behaviors>
           <w:behavior w:val="content"/>
         </w:behaviors>
-        <w:guid w:val="{26E2BF9A-4387-466C-B086-F109A73C8E26}"/>
+        <w:guid w:val="{7A2C2188-9D46-42D9-A130-0A49CC70CBE1}"/>
       </w:docPartPr>
       <w:docPartBody>
         <w:p>
           <w:pPr>
-            <w:pStyle w:val="945F520D6E484CAC93E789BCD17E5EFF"/>
+            <w:pStyle w:val="C4FE48387BA5495F9FB7326AF7E3C5C6"/>
           </w:pPr>
           <w:r>
             <w:rPr>
@@ -15291,7 +15495,7 @@
     </w:docPart>
     <w:docPart>
       <w:docPartPr>
-        <w:name w:val="8A2E1709116648539E2A600B7F9B45F3"/>
+        <w:name w:val="305AC96F5DF24C648C70181CE6164448"/>
         <w:category>
           <w:name w:val="General"/>
           <w:gallery w:val="placeholder"/>
@@ -15302,12 +15506,12 @@
         <w:behaviors>
           <w:behavior w:val="content"/>
         </w:behaviors>
-        <w:guid w:val="{CE5D672E-AA98-4EEF-ACCA-F6DB2395E005}"/>
+        <w:guid w:val="{56978CA9-99BE-4357-92A8-2260D7D6566B}"/>
       </w:docPartPr>
       <w:docPartBody>
         <w:p>
           <w:pPr>
-            <w:pStyle w:val="8A2E1709116648539E2A600B7F9B45F3"/>
+            <w:pStyle w:val="305AC96F5DF24C648C70181CE6164448"/>
           </w:pPr>
           <w:r>
             <w:rPr>
@@ -15320,7 +15524,7 @@
     </w:docPart>
     <w:docPart>
       <w:docPartPr>
-        <w:name w:val="5F35BBCD917A4312A6E4D3DF4F345E3C"/>
+        <w:name w:val="4219106FADAB44649116040DB4159528"/>
         <w:category>
           <w:name w:val="General"/>
           <w:gallery w:val="placeholder"/>
@@ -15331,12 +15535,12 @@
         <w:behaviors>
           <w:behavior w:val="content"/>
         </w:behaviors>
-        <w:guid w:val="{25834A89-F3CA-48CC-949D-1233063E5B79}"/>
+        <w:guid w:val="{B67E2433-9B68-446D-B1B2-BC68834B2DF7}"/>
       </w:docPartPr>
       <w:docPartBody>
         <w:p>
           <w:pPr>
-            <w:pStyle w:val="5F35BBCD917A4312A6E4D3DF4F345E3C"/>
+            <w:pStyle w:val="4219106FADAB44649116040DB4159528"/>
           </w:pPr>
           <w:r>
             <w:rPr>
@@ -15349,7 +15553,7 @@
     </w:docPart>
     <w:docPart>
       <w:docPartPr>
-        <w:name w:val="4A96E76A68DD4A4EB89E6E198F81BAE6"/>
+        <w:name w:val="C1E883A6EEB04C1AB63264EED9599CE5"/>
         <w:category>
           <w:name w:val="General"/>
           <w:gallery w:val="placeholder"/>
@@ -15360,12 +15564,12 @@
         <w:behaviors>
           <w:behavior w:val="content"/>
         </w:behaviors>
-        <w:guid w:val="{B7D83B1C-027A-4121-BD87-40C5841ECFF8}"/>
+        <w:guid w:val="{03B430C9-DA31-4A92-81FB-8BFFA6D531FD}"/>
       </w:docPartPr>
       <w:docPartBody>
         <w:p>
           <w:pPr>
-            <w:pStyle w:val="4A96E76A68DD4A4EB89E6E198F81BAE6"/>
+            <w:pStyle w:val="C1E883A6EEB04C1AB63264EED9599CE5"/>
           </w:pPr>
           <w:r>
             <w:rPr>
@@ -15378,7 +15582,7 @@
     </w:docPart>
     <w:docPart>
       <w:docPartPr>
-        <w:name w:val="B8E8FE2E2E644207BF094F1C127D29F6"/>
+        <w:name w:val="930B0B0483E24707959BC71F025DAE4D"/>
         <w:category>
           <w:name w:val="General"/>
           <w:gallery w:val="placeholder"/>
@@ -15389,12 +15593,41 @@
         <w:behaviors>
           <w:behavior w:val="content"/>
         </w:behaviors>
-        <w:guid w:val="{E03CBAE7-9AE7-4879-8336-60B7429076EE}"/>
+        <w:guid w:val="{4EC92559-9859-45DA-9B65-2963E7CACD44}"/>
       </w:docPartPr>
       <w:docPartBody>
         <w:p>
           <w:pPr>
-            <w:pStyle w:val="B8E8FE2E2E644207BF094F1C127D29F6"/>
+            <w:pStyle w:val="930B0B0483E24707959BC71F025DAE4D"/>
+          </w:pPr>
+          <w:r>
+            <w:rPr>
+              <w:rStyle w:val="PlaceholderText"/>
+            </w:rPr>
+            <w:t>Choose an item.</w:t>
+          </w:r>
+        </w:p>
+      </w:docPartBody>
+    </w:docPart>
+    <w:docPart>
+      <w:docPartPr>
+        <w:name w:val="468C4818DCAF45E8A1BBB57DA8ACF226"/>
+        <w:category>
+          <w:name w:val="General"/>
+          <w:gallery w:val="placeholder"/>
+        </w:category>
+        <w:types>
+          <w:type w:val="bbPlcHdr"/>
+        </w:types>
+        <w:behaviors>
+          <w:behavior w:val="content"/>
+        </w:behaviors>
+        <w:guid w:val="{026FEA9C-6A2F-47DC-B567-0F9FB47BEC87}"/>
+      </w:docPartPr>
+      <w:docPartBody>
+        <w:p>
+          <w:pPr>
+            <w:pStyle w:val="468C4818DCAF45E8A1BBB57DA8ACF226"/>
           </w:pPr>
           <w:r>
             <w:rPr>
@@ -15537,9 +15770,13 @@
   </w:compat>
   <w:rsids>
     <w:rsidRoot w:val="00E96B2B"/>
+    <w:rsid w:val="00543DCA"/>
+    <w:rsid w:val="00795AE7"/>
+    <w:rsid w:val="00B81A93"/>
     <w:rsid w:val="00E44B53"/>
     <w:rsid w:val="00E96B2B"/>
     <w:rsid w:val="00EA3388"/>
+    <w:rsid w:val="00F84DC5"/>
   </w:rsids>
   <m:mathPr>
     <m:mathFont m:val="Cambria Math"/>
@@ -15992,7 +16229,7 @@
     <w:name w:val="Placeholder Text"/>
     <w:uiPriority w:val="99"/>
     <w:semiHidden/>
-    <w:rsid w:val="00EA3388"/>
+    <w:rsid w:val="00795AE7"/>
     <w:rPr>
       <w:color w:val="808080"/>
     </w:rPr>
@@ -16424,6 +16661,50 @@
   <w:style w:type="paragraph" w:customStyle="1" w:styleId="B8E8FE2E2E644207BF094F1C127D29F6">
     <w:name w:val="B8E8FE2E2E644207BF094F1C127D29F6"/>
     <w:rsid w:val="00EA3388"/>
+  </w:style>
+  <w:style w:type="paragraph" w:customStyle="1" w:styleId="1A60AC45819F4157B2E0C9DD40E4BEFD">
+    <w:name w:val="1A60AC45819F4157B2E0C9DD40E4BEFD"/>
+    <w:rsid w:val="00795AE7"/>
+  </w:style>
+  <w:style w:type="paragraph" w:customStyle="1" w:styleId="8EC830A8C17A49E19AC498F867A3001F">
+    <w:name w:val="8EC830A8C17A49E19AC498F867A3001F"/>
+    <w:rsid w:val="00795AE7"/>
+  </w:style>
+  <w:style w:type="paragraph" w:customStyle="1" w:styleId="BFF2E6F74CA54F5484AA67DFD28046BC">
+    <w:name w:val="BFF2E6F74CA54F5484AA67DFD28046BC"/>
+    <w:rsid w:val="00795AE7"/>
+  </w:style>
+  <w:style w:type="paragraph" w:customStyle="1" w:styleId="E3B992D6C2E444F89A11AA02391209A5">
+    <w:name w:val="E3B992D6C2E444F89A11AA02391209A5"/>
+    <w:rsid w:val="00795AE7"/>
+  </w:style>
+  <w:style w:type="paragraph" w:customStyle="1" w:styleId="03DAFA361EA44F568064D33854711005">
+    <w:name w:val="03DAFA361EA44F568064D33854711005"/>
+    <w:rsid w:val="00795AE7"/>
+  </w:style>
+  <w:style w:type="paragraph" w:customStyle="1" w:styleId="C4FE48387BA5495F9FB7326AF7E3C5C6">
+    <w:name w:val="C4FE48387BA5495F9FB7326AF7E3C5C6"/>
+    <w:rsid w:val="00795AE7"/>
+  </w:style>
+  <w:style w:type="paragraph" w:customStyle="1" w:styleId="305AC96F5DF24C648C70181CE6164448">
+    <w:name w:val="305AC96F5DF24C648C70181CE6164448"/>
+    <w:rsid w:val="00795AE7"/>
+  </w:style>
+  <w:style w:type="paragraph" w:customStyle="1" w:styleId="4219106FADAB44649116040DB4159528">
+    <w:name w:val="4219106FADAB44649116040DB4159528"/>
+    <w:rsid w:val="00795AE7"/>
+  </w:style>
+  <w:style w:type="paragraph" w:customStyle="1" w:styleId="C1E883A6EEB04C1AB63264EED9599CE5">
+    <w:name w:val="C1E883A6EEB04C1AB63264EED9599CE5"/>
+    <w:rsid w:val="00795AE7"/>
+  </w:style>
+  <w:style w:type="paragraph" w:customStyle="1" w:styleId="930B0B0483E24707959BC71F025DAE4D">
+    <w:name w:val="930B0B0483E24707959BC71F025DAE4D"/>
+    <w:rsid w:val="00795AE7"/>
+  </w:style>
+  <w:style w:type="paragraph" w:customStyle="1" w:styleId="468C4818DCAF45E8A1BBB57DA8ACF226">
+    <w:name w:val="468C4818DCAF45E8A1BBB57DA8ACF226"/>
+    <w:rsid w:val="00795AE7"/>
   </w:style>
 </w:styles>
 </file>
@@ -16725,7 +17006,7 @@
 </file>
 
 <file path=customXml/itemProps1.xml><?xml version="1.0" encoding="utf-8"?>
-<ds:datastoreItem xmlns:ds="http://schemas.openxmlformats.org/officeDocument/2006/customXml" ds:itemID="{71E05966-8B97-418C-B5FC-576D509A8F57}">
+<ds:datastoreItem xmlns:ds="http://schemas.openxmlformats.org/officeDocument/2006/customXml" ds:itemID="{55A72A64-77B1-447B-AE79-B2C12A92B96E}">
   <ds:schemaRefs>
     <ds:schemaRef ds:uri="http://schemas.openxmlformats.org/officeDocument/2006/bibliography"/>
   </ds:schemaRefs>

</xml_diff>